<commit_message>
Add a comparison between GnB
</commit_message>
<xml_diff>
--- a/Report.docx
+++ b/Report.docx
@@ -551,7 +551,7 @@
           </mc:Choice>
           <mc:Fallback>
             <w:pict>
-              <v:shapetype w14:anchorId="01727F91" id="_x0000_t32" coordsize="21600,21600" o:spt="32" o:oned="t" path="m,l21600,21600e" filled="f">
+              <v:shapetype w14:anchorId="7326D6EA" id="_x0000_t32" coordsize="21600,21600" o:spt="32" o:oned="t" path="m,l21600,21600e" filled="f">
                 <v:path arrowok="t" fillok="f" o:connecttype="none"/>
                 <o:lock v:ext="edit" shapetype="t"/>
               </v:shapetype>
@@ -603,7 +603,7 @@
           </mc:Choice>
           <mc:Fallback>
             <w:pict>
-              <v:shapetype w14:anchorId="514F2C2C" id="_x0000_t75" coordsize="21600,21600" o:spt="75" o:preferrelative="t" path="m@4@5l@4@11@9@11@9@5xe" filled="f" stroked="f">
+              <v:shapetype w14:anchorId="3B458617" id="_x0000_t75" coordsize="21600,21600" o:spt="75" o:preferrelative="t" path="m@4@5l@4@11@9@11@9@5xe" filled="f" stroked="f">
                 <v:stroke joinstyle="miter"/>
                 <v:formulas>
                   <v:f eqn="if lineDrawn pixelLineWidth 0"/>
@@ -1236,7 +1236,7 @@
           <w:szCs w:val="24"/>
         </w:rPr>
         <w:drawing>
-          <wp:anchor distT="0" distB="0" distL="114300" distR="114300" simplePos="0" relativeHeight="251661312" behindDoc="1" locked="0" layoutInCell="1" allowOverlap="1" wp14:anchorId="02ECFF86" wp14:editId="589144FC">
+          <wp:anchor distT="0" distB="0" distL="114300" distR="114300" simplePos="0" relativeHeight="251661312" behindDoc="1" locked="0" layoutInCell="1" allowOverlap="1" wp14:anchorId="02ECFF86" wp14:editId="4ADB16A2">
             <wp:simplePos x="0" y="0"/>
             <wp:positionH relativeFrom="margin">
               <wp:align>left</wp:align>
@@ -1362,9 +1362,896 @@
     <w:p>
       <w:pPr>
         <w:rPr>
-          <w:rFonts w:hint="eastAsia"/>
-        </w:rPr>
-      </w:pPr>
+          <w:rFonts w:ascii="Times New Roman" w:hAnsi="Times New Roman" w:cs="Times New Roman" w:hint="eastAsia"/>
+          <w:b/>
+          <w:bCs/>
+          <w:sz w:val="28"/>
+          <w:szCs w:val="28"/>
+        </w:rPr>
+      </w:pPr>
+      <w:r>
+        <w:rPr>
+          <w:rFonts w:ascii="Times New Roman" w:hAnsi="Times New Roman" w:cs="Times New Roman" w:hint="eastAsia"/>
+          <w:b/>
+          <w:bCs/>
+          <w:sz w:val="28"/>
+          <w:szCs w:val="28"/>
+        </w:rPr>
+        <w:t>4. Model extensions</w:t>
+      </w:r>
+    </w:p>
+    <w:p>
+      <w:pPr>
+        <w:rPr>
+          <w:rFonts w:ascii="Times New Roman" w:hAnsi="Times New Roman" w:cs="Times New Roman"/>
+          <w:b/>
+          <w:bCs/>
+          <w:sz w:val="26"/>
+          <w:szCs w:val="26"/>
+        </w:rPr>
+      </w:pPr>
+      <w:r>
+        <w:rPr>
+          <w:rFonts w:ascii="Times New Roman" w:hAnsi="Times New Roman" w:cs="Times New Roman" w:hint="eastAsia"/>
+          <w:b/>
+          <w:bCs/>
+          <w:sz w:val="26"/>
+          <w:szCs w:val="26"/>
+        </w:rPr>
+        <w:t xml:space="preserve">(1) </w:t>
+      </w:r>
+      <w:r>
+        <w:rPr>
+          <w:rFonts w:ascii="Times New Roman" w:hAnsi="Times New Roman" w:cs="Times New Roman"/>
+          <w:b/>
+          <w:bCs/>
+          <w:sz w:val="26"/>
+          <w:szCs w:val="26"/>
+        </w:rPr>
+        <w:t>Compare the performance of your best 1-NN model from Question 3 to a Gaussian na</w:t>
+      </w:r>
+      <w:r>
+        <w:rPr>
+          <w:rFonts w:ascii="Times New Roman" w:hAnsi="Times New Roman" w:cs="Times New Roman" w:hint="eastAsia"/>
+          <w:b/>
+          <w:bCs/>
+          <w:sz w:val="26"/>
+          <w:szCs w:val="26"/>
+        </w:rPr>
+        <w:t>i</w:t>
+      </w:r>
+      <w:r>
+        <w:rPr>
+          <w:rFonts w:ascii="Times New Roman" w:hAnsi="Times New Roman" w:cs="Times New Roman"/>
+          <w:b/>
+          <w:bCs/>
+          <w:sz w:val="26"/>
+          <w:szCs w:val="26"/>
+        </w:rPr>
+        <w:t>ve Bayes</w:t>
+      </w:r>
+      <w:r>
+        <w:rPr>
+          <w:rFonts w:ascii="Times New Roman" w:hAnsi="Times New Roman" w:cs="Times New Roman" w:hint="eastAsia"/>
+          <w:b/>
+          <w:bCs/>
+          <w:sz w:val="26"/>
+          <w:szCs w:val="26"/>
+        </w:rPr>
+        <w:t xml:space="preserve"> </w:t>
+      </w:r>
+      <w:r>
+        <w:rPr>
+          <w:rFonts w:ascii="Times New Roman" w:hAnsi="Times New Roman" w:cs="Times New Roman"/>
+          <w:b/>
+          <w:bCs/>
+          <w:sz w:val="26"/>
+          <w:szCs w:val="26"/>
+        </w:rPr>
+        <w:t>model on this dataset. In your write-up, state the accuracy of the na</w:t>
+      </w:r>
+      <w:r>
+        <w:rPr>
+          <w:rFonts w:ascii="Times New Roman" w:hAnsi="Times New Roman" w:cs="Times New Roman" w:hint="eastAsia"/>
+          <w:b/>
+          <w:bCs/>
+          <w:sz w:val="26"/>
+          <w:szCs w:val="26"/>
+        </w:rPr>
+        <w:t>i</w:t>
+      </w:r>
+      <w:r>
+        <w:rPr>
+          <w:rFonts w:ascii="Times New Roman" w:hAnsi="Times New Roman" w:cs="Times New Roman"/>
+          <w:b/>
+          <w:bCs/>
+          <w:sz w:val="26"/>
+          <w:szCs w:val="26"/>
+        </w:rPr>
+        <w:t>ve Bayes model and identify instances</w:t>
+      </w:r>
+      <w:r>
+        <w:rPr>
+          <w:rFonts w:ascii="Times New Roman" w:hAnsi="Times New Roman" w:cs="Times New Roman" w:hint="eastAsia"/>
+          <w:b/>
+          <w:bCs/>
+          <w:sz w:val="26"/>
+          <w:szCs w:val="26"/>
+        </w:rPr>
+        <w:t xml:space="preserve"> </w:t>
+      </w:r>
+      <w:r>
+        <w:rPr>
+          <w:rFonts w:ascii="Times New Roman" w:hAnsi="Times New Roman" w:cs="Times New Roman"/>
+          <w:b/>
+          <w:bCs/>
+          <w:sz w:val="26"/>
+          <w:szCs w:val="26"/>
+        </w:rPr>
+        <w:t>where the two models disagree. Why do the two models classify these instances differently?</w:t>
+      </w:r>
+    </w:p>
+    <w:p>
+      <w:pPr>
+        <w:spacing w:line="140" w:lineRule="atLeast"/>
+        <w:rPr>
+          <w:rFonts w:ascii="Times New Roman" w:hAnsi="Times New Roman" w:cs="Times New Roman"/>
+          <w:b/>
+          <w:bCs/>
+          <w:sz w:val="16"/>
+          <w:szCs w:val="16"/>
+        </w:rPr>
+      </w:pPr>
+    </w:p>
+    <w:p>
+      <w:pPr>
+        <w:rPr>
+          <w:rFonts w:ascii="Times New Roman" w:hAnsi="Times New Roman" w:cs="Times New Roman"/>
+          <w:sz w:val="24"/>
+          <w:szCs w:val="24"/>
+        </w:rPr>
+      </w:pPr>
+      <w:r>
+        <w:rPr>
+          <w:rFonts w:ascii="Times New Roman" w:hAnsi="Times New Roman" w:cs="Times New Roman" w:hint="eastAsia"/>
+          <w:sz w:val="24"/>
+          <w:szCs w:val="24"/>
+        </w:rPr>
+        <w:t xml:space="preserve">The best performance of my 1-NN from question 3 is using standardization, with an accuracy of </w:t>
+      </w:r>
+      <w:r>
+        <w:rPr>
+          <w:rFonts w:ascii="Times New Roman" w:hAnsi="Times New Roman" w:cs="Times New Roman"/>
+          <w:sz w:val="24"/>
+          <w:szCs w:val="24"/>
+        </w:rPr>
+        <w:t>0.867</w:t>
+      </w:r>
+      <w:r>
+        <w:rPr>
+          <w:rFonts w:ascii="Times New Roman" w:hAnsi="Times New Roman" w:cs="Times New Roman" w:hint="eastAsia"/>
+          <w:sz w:val="24"/>
+          <w:szCs w:val="24"/>
+        </w:rPr>
+        <w:t xml:space="preserve"> (86.7%)</w:t>
+      </w:r>
+      <w:r>
+        <w:rPr>
+          <w:rFonts w:ascii="Times New Roman" w:hAnsi="Times New Roman" w:cs="Times New Roman" w:hint="eastAsia"/>
+          <w:sz w:val="24"/>
+          <w:szCs w:val="24"/>
+        </w:rPr>
+        <w:t xml:space="preserve">. However, the Gaussian </w:t>
+      </w:r>
+      <w:r>
+        <w:rPr>
+          <w:rFonts w:ascii="Times New Roman" w:hAnsi="Times New Roman" w:cs="Times New Roman"/>
+          <w:sz w:val="24"/>
+          <w:szCs w:val="24"/>
+        </w:rPr>
+        <w:t>naïve</w:t>
+      </w:r>
+      <w:r>
+        <w:rPr>
+          <w:rFonts w:ascii="Times New Roman" w:hAnsi="Times New Roman" w:cs="Times New Roman" w:hint="eastAsia"/>
+          <w:sz w:val="24"/>
+          <w:szCs w:val="24"/>
+        </w:rPr>
+        <w:t xml:space="preserve"> </w:t>
+      </w:r>
+      <w:r>
+        <w:rPr>
+          <w:rFonts w:ascii="Times New Roman" w:hAnsi="Times New Roman" w:cs="Times New Roman"/>
+          <w:sz w:val="24"/>
+          <w:szCs w:val="24"/>
+        </w:rPr>
+        <w:t>Bayes’</w:t>
+      </w:r>
+      <w:r>
+        <w:rPr>
+          <w:rFonts w:ascii="Times New Roman" w:hAnsi="Times New Roman" w:cs="Times New Roman" w:hint="eastAsia"/>
+          <w:sz w:val="24"/>
+          <w:szCs w:val="24"/>
+        </w:rPr>
+        <w:t xml:space="preserve"> accuracy is </w:t>
+      </w:r>
+      <w:r>
+        <w:rPr>
+          <w:rFonts w:ascii="Times New Roman" w:hAnsi="Times New Roman" w:cs="Times New Roman"/>
+          <w:sz w:val="24"/>
+          <w:szCs w:val="24"/>
+        </w:rPr>
+        <w:t>0.774</w:t>
+      </w:r>
+      <w:r>
+        <w:rPr>
+          <w:rFonts w:ascii="Times New Roman" w:hAnsi="Times New Roman" w:cs="Times New Roman" w:hint="eastAsia"/>
+          <w:sz w:val="24"/>
+          <w:szCs w:val="24"/>
+        </w:rPr>
+        <w:t xml:space="preserve"> (77.4%), which is much smaller. </w:t>
+      </w:r>
+    </w:p>
+    <w:p>
+      <w:pPr>
+        <w:rPr>
+          <w:rFonts w:ascii="Times New Roman" w:hAnsi="Times New Roman" w:cs="Times New Roman"/>
+          <w:sz w:val="24"/>
+          <w:szCs w:val="24"/>
+        </w:rPr>
+      </w:pPr>
+    </w:p>
+    <w:p>
+      <w:pPr>
+        <w:rPr>
+          <w:rFonts w:ascii="Times New Roman" w:hAnsi="Times New Roman" w:cs="Times New Roman"/>
+          <w:sz w:val="24"/>
+          <w:szCs w:val="24"/>
+        </w:rPr>
+      </w:pPr>
+      <w:r>
+        <w:rPr>
+          <w:noProof/>
+        </w:rPr>
+        <mc:AlternateContent>
+          <mc:Choice Requires="wps">
+            <w:drawing>
+              <wp:anchor distT="0" distB="0" distL="114300" distR="114300" simplePos="0" relativeHeight="251665408" behindDoc="0" locked="0" layoutInCell="1" allowOverlap="1" wp14:anchorId="16E4D0AD" wp14:editId="1B1D57B7">
+                <wp:simplePos x="0" y="0"/>
+                <wp:positionH relativeFrom="margin">
+                  <wp:align>right</wp:align>
+                </wp:positionH>
+                <wp:positionV relativeFrom="paragraph">
+                  <wp:posOffset>14605</wp:posOffset>
+                </wp:positionV>
+                <wp:extent cx="2640330" cy="173990"/>
+                <wp:effectExtent l="0" t="0" r="7620" b="0"/>
+                <wp:wrapSquare wrapText="bothSides"/>
+                <wp:docPr id="318595383" name="文本框 1"/>
+                <wp:cNvGraphicFramePr/>
+                <a:graphic xmlns:a="http://schemas.openxmlformats.org/drawingml/2006/main">
+                  <a:graphicData uri="http://schemas.microsoft.com/office/word/2010/wordprocessingShape">
+                    <wps:wsp>
+                      <wps:cNvSpPr txBox="1"/>
+                      <wps:spPr>
+                        <a:xfrm>
+                          <a:off x="0" y="0"/>
+                          <a:ext cx="2640330" cy="173990"/>
+                        </a:xfrm>
+                        <a:prstGeom prst="rect">
+                          <a:avLst/>
+                        </a:prstGeom>
+                        <a:solidFill>
+                          <a:prstClr val="white"/>
+                        </a:solidFill>
+                        <a:ln>
+                          <a:noFill/>
+                        </a:ln>
+                      </wps:spPr>
+                      <wps:txbx>
+                        <w:txbxContent>
+                          <w:p>
+                            <w:pPr>
+                              <w:pStyle w:val="a4"/>
+                              <w:rPr>
+                                <w:rFonts w:ascii="Times New Roman" w:hAnsi="Times New Roman" w:cs="Times New Roman"/>
+                                <w:sz w:val="24"/>
+                                <w:szCs w:val="24"/>
+                              </w:rPr>
+                            </w:pPr>
+                            <w:r>
+                              <w:t xml:space="preserve">Figure </w:t>
+                            </w:r>
+                            <w:r>
+                              <w:fldChar w:fldCharType="begin"/>
+                            </w:r>
+                            <w:r>
+                              <w:instrText xml:space="preserve"> SEQ Figure \* ARABIC </w:instrText>
+                            </w:r>
+                            <w:r>
+                              <w:fldChar w:fldCharType="separate"/>
+                            </w:r>
+                            <w:r>
+                              <w:rPr>
+                                <w:noProof/>
+                              </w:rPr>
+                              <w:t>5</w:t>
+                            </w:r>
+                            <w:r>
+                              <w:fldChar w:fldCharType="end"/>
+                            </w:r>
+                          </w:p>
+                        </w:txbxContent>
+                      </wps:txbx>
+                      <wps:bodyPr rot="0" spcFirstLastPara="0" vertOverflow="overflow" horzOverflow="overflow" vert="horz" wrap="square" lIns="0" tIns="0" rIns="0" bIns="0" numCol="1" spcCol="0" rtlCol="0" fromWordArt="0" anchor="t" anchorCtr="0" forceAA="0" compatLnSpc="1">
+                        <a:prstTxWarp prst="textNoShape">
+                          <a:avLst/>
+                        </a:prstTxWarp>
+                        <a:noAutofit/>
+                      </wps:bodyPr>
+                    </wps:wsp>
+                  </a:graphicData>
+                </a:graphic>
+                <wp14:sizeRelV relativeFrom="margin">
+                  <wp14:pctHeight>0</wp14:pctHeight>
+                </wp14:sizeRelV>
+              </wp:anchor>
+            </w:drawing>
+          </mc:Choice>
+          <mc:Fallback>
+            <w:pict>
+              <v:shapetype w14:anchorId="16E4D0AD" id="_x0000_t202" coordsize="21600,21600" o:spt="202" path="m,l,21600r21600,l21600,xe">
+                <v:stroke joinstyle="miter"/>
+                <v:path gradientshapeok="t" o:connecttype="rect"/>
+              </v:shapetype>
+              <v:shape id="文本框 1" o:spid="_x0000_s1026" type="#_x0000_t202" style="position:absolute;left:0;text-align:left;margin-left:156.7pt;margin-top:1.15pt;width:207.9pt;height:13.7pt;z-index:251665408;visibility:visible;mso-wrap-style:square;mso-height-percent:0;mso-wrap-distance-left:9pt;mso-wrap-distance-top:0;mso-wrap-distance-right:9pt;mso-wrap-distance-bottom:0;mso-position-horizontal:right;mso-position-horizontal-relative:margin;mso-position-vertical:absolute;mso-position-vertical-relative:text;mso-height-percent:0;mso-height-relative:margin;v-text-anchor:top" o:gfxdata="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" stroked="f">
+                <v:textbox inset="0,0,0,0">
+                  <w:txbxContent>
+                    <w:p>
+                      <w:pPr>
+                        <w:pStyle w:val="a4"/>
+                        <w:rPr>
+                          <w:rFonts w:ascii="Times New Roman" w:hAnsi="Times New Roman" w:cs="Times New Roman"/>
+                          <w:sz w:val="24"/>
+                          <w:szCs w:val="24"/>
+                        </w:rPr>
+                      </w:pPr>
+                      <w:r>
+                        <w:t xml:space="preserve">Figure </w:t>
+                      </w:r>
+                      <w:r>
+                        <w:fldChar w:fldCharType="begin"/>
+                      </w:r>
+                      <w:r>
+                        <w:instrText xml:space="preserve"> SEQ Figure \* ARABIC </w:instrText>
+                      </w:r>
+                      <w:r>
+                        <w:fldChar w:fldCharType="separate"/>
+                      </w:r>
+                      <w:r>
+                        <w:rPr>
+                          <w:noProof/>
+                        </w:rPr>
+                        <w:t>5</w:t>
+                      </w:r>
+                      <w:r>
+                        <w:fldChar w:fldCharType="end"/>
+                      </w:r>
+                    </w:p>
+                  </w:txbxContent>
+                </v:textbox>
+                <w10:wrap type="square" anchorx="margin"/>
+              </v:shape>
+            </w:pict>
+          </mc:Fallback>
+        </mc:AlternateContent>
+      </w:r>
+      <w:r>
+        <w:rPr>
+          <w:rFonts w:ascii="Times New Roman" w:hAnsi="Times New Roman" w:cs="Times New Roman"/>
+          <w:sz w:val="24"/>
+          <w:szCs w:val="24"/>
+        </w:rPr>
+        <w:drawing>
+          <wp:anchor distT="0" distB="0" distL="114300" distR="114300" simplePos="0" relativeHeight="251663360" behindDoc="0" locked="0" layoutInCell="1" allowOverlap="1" wp14:anchorId="23482859" wp14:editId="67FDDF8E">
+            <wp:simplePos x="0" y="0"/>
+            <wp:positionH relativeFrom="margin">
+              <wp:posOffset>2626360</wp:posOffset>
+            </wp:positionH>
+            <wp:positionV relativeFrom="paragraph">
+              <wp:posOffset>298178</wp:posOffset>
+            </wp:positionV>
+            <wp:extent cx="2640602" cy="2008414"/>
+            <wp:effectExtent l="0" t="0" r="7620" b="0"/>
+            <wp:wrapSquare wrapText="bothSides"/>
+            <wp:docPr id="591470927" name="图片 1"/>
+            <wp:cNvGraphicFramePr>
+              <a:graphicFrameLocks xmlns:a="http://schemas.openxmlformats.org/drawingml/2006/main" noChangeAspect="1"/>
+            </wp:cNvGraphicFramePr>
+            <a:graphic xmlns:a="http://schemas.openxmlformats.org/drawingml/2006/main">
+              <a:graphicData uri="http://schemas.openxmlformats.org/drawingml/2006/picture">
+                <pic:pic xmlns:pic="http://schemas.openxmlformats.org/drawingml/2006/picture">
+                  <pic:nvPicPr>
+                    <pic:cNvPr id="591470927" name=""/>
+                    <pic:cNvPicPr/>
+                  </pic:nvPicPr>
+                  <pic:blipFill>
+                    <a:blip r:embed="rId11">
+                      <a:extLst>
+                        <a:ext uri="{28A0092B-C50C-407E-A947-70E740481C1C}">
+                          <a14:useLocalDpi xmlns:a14="http://schemas.microsoft.com/office/drawing/2010/main" val="0"/>
+                        </a:ext>
+                      </a:extLst>
+                    </a:blip>
+                    <a:stretch>
+                      <a:fillRect/>
+                    </a:stretch>
+                  </pic:blipFill>
+                  <pic:spPr>
+                    <a:xfrm>
+                      <a:off x="0" y="0"/>
+                      <a:ext cx="2640602" cy="2008414"/>
+                    </a:xfrm>
+                    <a:prstGeom prst="rect">
+                      <a:avLst/>
+                    </a:prstGeom>
+                  </pic:spPr>
+                </pic:pic>
+              </a:graphicData>
+            </a:graphic>
+          </wp:anchor>
+        </w:drawing>
+      </w:r>
+      <w:r>
+        <w:rPr>
+          <w:rFonts w:ascii="Times New Roman" w:hAnsi="Times New Roman" w:cs="Times New Roman" w:hint="eastAsia"/>
+          <w:sz w:val="24"/>
+          <w:szCs w:val="24"/>
+        </w:rPr>
+        <w:t xml:space="preserve">The main reason caused this difference is that out dataset does not satisfy normal distribution, which GNB greatly relies on. If we draw the graph (Figure 5) on standardized feature </w:t>
+      </w:r>
+      <w:r>
+        <w:rPr>
+          <w:rFonts w:ascii="Times New Roman" w:hAnsi="Times New Roman" w:cs="Times New Roman"/>
+          <w:sz w:val="24"/>
+          <w:szCs w:val="24"/>
+        </w:rPr>
+        <w:t>“</w:t>
+      </w:r>
+      <w:r>
+        <w:rPr>
+          <w:rFonts w:ascii="Times New Roman" w:hAnsi="Times New Roman" w:cs="Times New Roman" w:hint="eastAsia"/>
+          <w:sz w:val="24"/>
+          <w:szCs w:val="24"/>
+        </w:rPr>
+        <w:t>density</w:t>
+      </w:r>
+      <w:r>
+        <w:rPr>
+          <w:rFonts w:ascii="Times New Roman" w:hAnsi="Times New Roman" w:cs="Times New Roman"/>
+          <w:sz w:val="24"/>
+          <w:szCs w:val="24"/>
+        </w:rPr>
+        <w:t>”</w:t>
+      </w:r>
+      <w:r>
+        <w:rPr>
+          <w:rFonts w:ascii="Times New Roman" w:hAnsi="Times New Roman" w:cs="Times New Roman" w:hint="eastAsia"/>
+          <w:sz w:val="24"/>
+          <w:szCs w:val="24"/>
+        </w:rPr>
+        <w:t xml:space="preserve">, we can find that the numbers of label low quality (0) </w:t>
+      </w:r>
+      <w:r>
+        <w:rPr>
+          <w:rFonts w:ascii="Times New Roman" w:hAnsi="Times New Roman" w:cs="Times New Roman"/>
+          <w:sz w:val="24"/>
+          <w:szCs w:val="24"/>
+        </w:rPr>
+        <w:t>are</w:t>
+      </w:r>
+      <w:r>
+        <w:rPr>
+          <w:rFonts w:ascii="Times New Roman" w:hAnsi="Times New Roman" w:cs="Times New Roman" w:hint="eastAsia"/>
+          <w:sz w:val="24"/>
+          <w:szCs w:val="24"/>
+        </w:rPr>
+        <w:t xml:space="preserve"> more than high quality (1). And at the same time, the distribution of both low quality and high quality are not symmetric</w:t>
+      </w:r>
+      <w:r>
+        <w:rPr>
+          <w:rFonts w:ascii="Times New Roman" w:hAnsi="Times New Roman" w:cs="Times New Roman" w:hint="eastAsia"/>
+          <w:sz w:val="24"/>
+          <w:szCs w:val="24"/>
+        </w:rPr>
+        <w:t>, t</w:t>
+      </w:r>
+      <w:r>
+        <w:rPr>
+          <w:rFonts w:ascii="Times New Roman" w:hAnsi="Times New Roman" w:cs="Times New Roman"/>
+          <w:sz w:val="24"/>
+          <w:szCs w:val="24"/>
+        </w:rPr>
+        <w:t xml:space="preserve">heir centers of gravity are all tilting to the right, which will </w:t>
+      </w:r>
+      <w:r>
+        <w:rPr>
+          <w:rFonts w:ascii="Times New Roman" w:hAnsi="Times New Roman" w:cs="Times New Roman" w:hint="eastAsia"/>
+          <w:sz w:val="24"/>
+          <w:szCs w:val="24"/>
+        </w:rPr>
+        <w:t xml:space="preserve">further </w:t>
+      </w:r>
+      <w:r>
+        <w:rPr>
+          <w:rFonts w:ascii="Times New Roman" w:hAnsi="Times New Roman" w:cs="Times New Roman"/>
+          <w:sz w:val="24"/>
+          <w:szCs w:val="24"/>
+        </w:rPr>
+        <w:t xml:space="preserve">cause the </w:t>
+      </w:r>
+      <w:r>
+        <w:rPr>
+          <w:rFonts w:ascii="Times New Roman" w:hAnsi="Times New Roman" w:cs="Times New Roman" w:hint="eastAsia"/>
+          <w:sz w:val="24"/>
+          <w:szCs w:val="24"/>
+        </w:rPr>
+        <w:t>mean</w:t>
+      </w:r>
+      <w:r>
+        <w:rPr>
+          <w:rFonts w:ascii="Times New Roman" w:hAnsi="Times New Roman" w:cs="Times New Roman"/>
+          <w:sz w:val="24"/>
+          <w:szCs w:val="24"/>
+        </w:rPr>
+        <w:t xml:space="preserve"> value to not remain at the center of the </w:t>
+      </w:r>
+      <w:r>
+        <w:rPr>
+          <w:rFonts w:ascii="Times New Roman" w:hAnsi="Times New Roman" w:cs="Times New Roman" w:hint="eastAsia"/>
+          <w:sz w:val="24"/>
+          <w:szCs w:val="24"/>
+        </w:rPr>
+        <w:t xml:space="preserve">highest </w:t>
+      </w:r>
+      <w:r>
+        <w:rPr>
+          <w:rFonts w:ascii="Times New Roman" w:hAnsi="Times New Roman" w:cs="Times New Roman"/>
+          <w:sz w:val="24"/>
+          <w:szCs w:val="24"/>
+        </w:rPr>
+        <w:t>pea</w:t>
+      </w:r>
+      <w:r>
+        <w:rPr>
+          <w:rFonts w:ascii="Times New Roman" w:hAnsi="Times New Roman" w:cs="Times New Roman" w:hint="eastAsia"/>
+          <w:sz w:val="24"/>
+          <w:szCs w:val="24"/>
+        </w:rPr>
+        <w:t>k</w:t>
+      </w:r>
+      <w:r>
+        <w:rPr>
+          <w:rFonts w:ascii="Times New Roman" w:hAnsi="Times New Roman" w:cs="Times New Roman" w:hint="eastAsia"/>
+          <w:sz w:val="24"/>
+          <w:szCs w:val="24"/>
+        </w:rPr>
+        <w:t xml:space="preserve">. </w:t>
+      </w:r>
+      <w:r>
+        <w:rPr>
+          <w:rFonts w:ascii="Times New Roman" w:hAnsi="Times New Roman" w:cs="Times New Roman"/>
+          <w:sz w:val="24"/>
+          <w:szCs w:val="24"/>
+        </w:rPr>
+        <w:t xml:space="preserve">Thereby affecting GNB models trained on </w:t>
+      </w:r>
+      <w:r>
+        <w:rPr>
+          <w:rFonts w:ascii="Times New Roman" w:hAnsi="Times New Roman" w:cs="Times New Roman" w:hint="eastAsia"/>
+          <w:sz w:val="24"/>
+          <w:szCs w:val="24"/>
+        </w:rPr>
+        <w:t>these</w:t>
+      </w:r>
+      <w:r>
+        <w:rPr>
+          <w:rFonts w:ascii="Times New Roman" w:hAnsi="Times New Roman" w:cs="Times New Roman"/>
+          <w:sz w:val="24"/>
+          <w:szCs w:val="24"/>
+        </w:rPr>
+        <w:t xml:space="preserve"> values</w:t>
+      </w:r>
+      <w:r>
+        <w:rPr>
+          <w:rFonts w:ascii="Times New Roman" w:hAnsi="Times New Roman" w:cs="Times New Roman" w:hint="eastAsia"/>
+          <w:sz w:val="24"/>
+          <w:szCs w:val="24"/>
+        </w:rPr>
+        <w:t xml:space="preserve">. </w:t>
+      </w:r>
+    </w:p>
+    <w:p>
+      <w:pPr>
+        <w:rPr>
+          <w:rFonts w:ascii="Times New Roman" w:hAnsi="Times New Roman" w:cs="Times New Roman"/>
+          <w:sz w:val="24"/>
+          <w:szCs w:val="24"/>
+        </w:rPr>
+      </w:pPr>
+    </w:p>
+    <w:p>
+      <w:pPr>
+        <w:rPr>
+          <w:rFonts w:ascii="Times New Roman" w:hAnsi="Times New Roman" w:cs="Times New Roman" w:hint="eastAsia"/>
+          <w:sz w:val="24"/>
+          <w:szCs w:val="24"/>
+        </w:rPr>
+      </w:pPr>
+      <w:r>
+        <w:rPr>
+          <w:noProof/>
+        </w:rPr>
+        <mc:AlternateContent>
+          <mc:Choice Requires="wps">
+            <w:drawing>
+              <wp:anchor distT="0" distB="0" distL="114300" distR="114300" simplePos="0" relativeHeight="251668480" behindDoc="0" locked="0" layoutInCell="1" allowOverlap="1" wp14:anchorId="22634B9F" wp14:editId="21DC5FA9">
+                <wp:simplePos x="0" y="0"/>
+                <wp:positionH relativeFrom="margin">
+                  <wp:align>left</wp:align>
+                </wp:positionH>
+                <wp:positionV relativeFrom="paragraph">
+                  <wp:posOffset>12065</wp:posOffset>
+                </wp:positionV>
+                <wp:extent cx="1273175" cy="635"/>
+                <wp:effectExtent l="0" t="0" r="3175" b="0"/>
+                <wp:wrapSquare wrapText="bothSides"/>
+                <wp:docPr id="1347756434" name="文本框 1"/>
+                <wp:cNvGraphicFramePr/>
+                <a:graphic xmlns:a="http://schemas.openxmlformats.org/drawingml/2006/main">
+                  <a:graphicData uri="http://schemas.microsoft.com/office/word/2010/wordprocessingShape">
+                    <wps:wsp>
+                      <wps:cNvSpPr txBox="1"/>
+                      <wps:spPr>
+                        <a:xfrm>
+                          <a:off x="0" y="0"/>
+                          <a:ext cx="1273175" cy="635"/>
+                        </a:xfrm>
+                        <a:prstGeom prst="rect">
+                          <a:avLst/>
+                        </a:prstGeom>
+                        <a:solidFill>
+                          <a:prstClr val="white"/>
+                        </a:solidFill>
+                        <a:ln>
+                          <a:noFill/>
+                        </a:ln>
+                      </wps:spPr>
+                      <wps:txbx>
+                        <w:txbxContent>
+                          <w:p>
+                            <w:pPr>
+                              <w:pStyle w:val="a4"/>
+                              <w:rPr>
+                                <w:rFonts w:ascii="Times New Roman" w:hAnsi="Times New Roman" w:cs="Times New Roman"/>
+                                <w:sz w:val="24"/>
+                                <w:szCs w:val="24"/>
+                              </w:rPr>
+                            </w:pPr>
+                            <w:r>
+                              <w:t xml:space="preserve">Figure </w:t>
+                            </w:r>
+                            <w:r>
+                              <w:fldChar w:fldCharType="begin"/>
+                            </w:r>
+                            <w:r>
+                              <w:instrText xml:space="preserve"> SEQ Figure \* ARABIC </w:instrText>
+                            </w:r>
+                            <w:r>
+                              <w:fldChar w:fldCharType="separate"/>
+                            </w:r>
+                            <w:r>
+                              <w:rPr>
+                                <w:noProof/>
+                              </w:rPr>
+                              <w:t>6</w:t>
+                            </w:r>
+                            <w:r>
+                              <w:fldChar w:fldCharType="end"/>
+                            </w:r>
+                          </w:p>
+                        </w:txbxContent>
+                      </wps:txbx>
+                      <wps:bodyPr rot="0" spcFirstLastPara="0" vertOverflow="overflow" horzOverflow="overflow" vert="horz" wrap="square" lIns="0" tIns="0" rIns="0" bIns="0" numCol="1" spcCol="0" rtlCol="0" fromWordArt="0" anchor="t" anchorCtr="0" forceAA="0" compatLnSpc="1">
+                        <a:prstTxWarp prst="textNoShape">
+                          <a:avLst/>
+                        </a:prstTxWarp>
+                        <a:spAutoFit/>
+                      </wps:bodyPr>
+                    </wps:wsp>
+                  </a:graphicData>
+                </a:graphic>
+              </wp:anchor>
+            </w:drawing>
+          </mc:Choice>
+          <mc:Fallback>
+            <w:pict>
+              <v:shape w14:anchorId="22634B9F" id="_x0000_s1027" type="#_x0000_t202" style="position:absolute;left:0;text-align:left;margin-left:0;margin-top:.95pt;width:100.25pt;height:.05pt;z-index:251668480;visibility:visible;mso-wrap-style:square;mso-wrap-distance-left:9pt;mso-wrap-distance-top:0;mso-wrap-distance-right:9pt;mso-wrap-distance-bottom:0;mso-position-horizontal:left;mso-position-horizontal-relative:margin;mso-position-vertical:absolute;mso-position-vertical-relative:text;v-text-anchor:top" o:gfxdata="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" stroked="f">
+                <v:textbox style="mso-fit-shape-to-text:t" inset="0,0,0,0">
+                  <w:txbxContent>
+                    <w:p>
+                      <w:pPr>
+                        <w:pStyle w:val="a4"/>
+                        <w:rPr>
+                          <w:rFonts w:ascii="Times New Roman" w:hAnsi="Times New Roman" w:cs="Times New Roman"/>
+                          <w:sz w:val="24"/>
+                          <w:szCs w:val="24"/>
+                        </w:rPr>
+                      </w:pPr>
+                      <w:r>
+                        <w:t xml:space="preserve">Figure </w:t>
+                      </w:r>
+                      <w:r>
+                        <w:fldChar w:fldCharType="begin"/>
+                      </w:r>
+                      <w:r>
+                        <w:instrText xml:space="preserve"> SEQ Figure \* ARABIC </w:instrText>
+                      </w:r>
+                      <w:r>
+                        <w:fldChar w:fldCharType="separate"/>
+                      </w:r>
+                      <w:r>
+                        <w:rPr>
+                          <w:noProof/>
+                        </w:rPr>
+                        <w:t>6</w:t>
+                      </w:r>
+                      <w:r>
+                        <w:fldChar w:fldCharType="end"/>
+                      </w:r>
+                    </w:p>
+                  </w:txbxContent>
+                </v:textbox>
+                <w10:wrap type="square" anchorx="margin"/>
+              </v:shape>
+            </w:pict>
+          </mc:Fallback>
+        </mc:AlternateContent>
+      </w:r>
+      <w:r>
+        <w:rPr>
+          <w:rFonts w:ascii="Times New Roman" w:hAnsi="Times New Roman" w:cs="Times New Roman"/>
+          <w:sz w:val="24"/>
+          <w:szCs w:val="24"/>
+        </w:rPr>
+        <w:drawing>
+          <wp:anchor distT="0" distB="0" distL="114300" distR="114300" simplePos="0" relativeHeight="251666432" behindDoc="0" locked="0" layoutInCell="1" allowOverlap="1" wp14:anchorId="2B30E775" wp14:editId="18CD0742">
+            <wp:simplePos x="0" y="0"/>
+            <wp:positionH relativeFrom="margin">
+              <wp:align>left</wp:align>
+            </wp:positionH>
+            <wp:positionV relativeFrom="paragraph">
+              <wp:posOffset>217805</wp:posOffset>
+            </wp:positionV>
+            <wp:extent cx="1273175" cy="940435"/>
+            <wp:effectExtent l="0" t="0" r="3175" b="0"/>
+            <wp:wrapSquare wrapText="bothSides"/>
+            <wp:docPr id="784094587" name="图片 1"/>
+            <wp:cNvGraphicFramePr>
+              <a:graphicFrameLocks xmlns:a="http://schemas.openxmlformats.org/drawingml/2006/main" noChangeAspect="1"/>
+            </wp:cNvGraphicFramePr>
+            <a:graphic xmlns:a="http://schemas.openxmlformats.org/drawingml/2006/main">
+              <a:graphicData uri="http://schemas.openxmlformats.org/drawingml/2006/picture">
+                <pic:pic xmlns:pic="http://schemas.openxmlformats.org/drawingml/2006/picture">
+                  <pic:nvPicPr>
+                    <pic:cNvPr id="784094587" name=""/>
+                    <pic:cNvPicPr/>
+                  </pic:nvPicPr>
+                  <pic:blipFill>
+                    <a:blip r:embed="rId12" cstate="print">
+                      <a:extLst>
+                        <a:ext uri="{28A0092B-C50C-407E-A947-70E740481C1C}">
+                          <a14:useLocalDpi xmlns:a14="http://schemas.microsoft.com/office/drawing/2010/main" val="0"/>
+                        </a:ext>
+                      </a:extLst>
+                    </a:blip>
+                    <a:stretch>
+                      <a:fillRect/>
+                    </a:stretch>
+                  </pic:blipFill>
+                  <pic:spPr>
+                    <a:xfrm>
+                      <a:off x="0" y="0"/>
+                      <a:ext cx="1273175" cy="940435"/>
+                    </a:xfrm>
+                    <a:prstGeom prst="rect">
+                      <a:avLst/>
+                    </a:prstGeom>
+                  </pic:spPr>
+                </pic:pic>
+              </a:graphicData>
+            </a:graphic>
+            <wp14:sizeRelH relativeFrom="margin">
+              <wp14:pctWidth>0</wp14:pctWidth>
+            </wp14:sizeRelH>
+            <wp14:sizeRelV relativeFrom="margin">
+              <wp14:pctHeight>0</wp14:pctHeight>
+            </wp14:sizeRelV>
+          </wp:anchor>
+        </w:drawing>
+      </w:r>
+      <w:r>
+        <w:rPr>
+          <w:rFonts w:ascii="Times New Roman" w:hAnsi="Times New Roman" w:cs="Times New Roman" w:hint="eastAsia"/>
+          <w:sz w:val="24"/>
+          <w:szCs w:val="24"/>
+        </w:rPr>
+        <w:t xml:space="preserve">Also, using some pandas tools, we can specifically see the difference between two models in </w:t>
+      </w:r>
+      <w:r>
+        <w:rPr>
+          <w:rFonts w:ascii="Times New Roman" w:hAnsi="Times New Roman" w:cs="Times New Roman"/>
+          <w:sz w:val="24"/>
+          <w:szCs w:val="24"/>
+        </w:rPr>
+        <w:t>“</w:t>
+      </w:r>
+      <w:r>
+        <w:rPr>
+          <w:rFonts w:ascii="Times New Roman" w:hAnsi="Times New Roman" w:cs="Times New Roman" w:hint="eastAsia"/>
+          <w:sz w:val="24"/>
+          <w:szCs w:val="24"/>
+        </w:rPr>
+        <w:t>density</w:t>
+      </w:r>
+      <w:r>
+        <w:rPr>
+          <w:rFonts w:ascii="Times New Roman" w:hAnsi="Times New Roman" w:cs="Times New Roman"/>
+          <w:sz w:val="24"/>
+          <w:szCs w:val="24"/>
+        </w:rPr>
+        <w:t>”</w:t>
+      </w:r>
+      <w:r>
+        <w:rPr>
+          <w:rFonts w:ascii="Times New Roman" w:hAnsi="Times New Roman" w:cs="Times New Roman" w:hint="eastAsia"/>
+          <w:sz w:val="24"/>
+          <w:szCs w:val="24"/>
+        </w:rPr>
+        <w:t xml:space="preserve"> respect to mean and medium (Figure 6)</w:t>
+      </w:r>
+      <w:r>
+        <w:rPr>
+          <w:rFonts w:ascii="Times New Roman" w:hAnsi="Times New Roman" w:cs="Times New Roman" w:hint="eastAsia"/>
+          <w:sz w:val="24"/>
+          <w:szCs w:val="24"/>
+        </w:rPr>
+        <w:t xml:space="preserve">, which there are about 0.21 on both </w:t>
+      </w:r>
+      <w:r>
+        <w:rPr>
+          <w:rFonts w:ascii="Times New Roman" w:hAnsi="Times New Roman" w:cs="Times New Roman"/>
+          <w:sz w:val="24"/>
+          <w:szCs w:val="24"/>
+        </w:rPr>
+        <w:t>halves</w:t>
+      </w:r>
+      <w:r>
+        <w:rPr>
+          <w:rFonts w:ascii="Times New Roman" w:hAnsi="Times New Roman" w:cs="Times New Roman" w:hint="eastAsia"/>
+          <w:sz w:val="24"/>
+          <w:szCs w:val="24"/>
+        </w:rPr>
+        <w:t xml:space="preserve">. </w:t>
+      </w:r>
+      <w:r>
+        <w:rPr>
+          <w:rFonts w:ascii="Times New Roman" w:hAnsi="Times New Roman" w:cs="Times New Roman" w:hint="eastAsia"/>
+          <w:sz w:val="24"/>
+          <w:szCs w:val="24"/>
+        </w:rPr>
+        <w:t>When x is nearby -0.3, the GNB would regard the quality as high since it considers itself very close to its mean. However, it should actually be close to low quality due to the fact it is near its center peak, as well as how 1-NN with standardization makes the prediction.</w:t>
+      </w:r>
     </w:p>
     <w:sectPr>
       <w:pgSz w:w="11906" w:h="16838"/>

</xml_diff>

<commit_message>
Add pdf version of report
</commit_message>
<xml_diff>
--- a/Report.docx
+++ b/Report.docx
@@ -217,7 +217,7 @@
     <w:p>
       <w:pPr>
         <w:rPr>
-          <w:rFonts w:ascii="Times New Roman" w:hAnsi="Times New Roman" w:cs="Times New Roman" w:hint="eastAsia"/>
+          <w:rFonts w:ascii="Times New Roman" w:hAnsi="Times New Roman" w:cs="Times New Roman"/>
           <w:sz w:val="24"/>
           <w:szCs w:val="24"/>
         </w:rPr>
@@ -436,7 +436,23 @@
           <w:sz w:val="24"/>
           <w:szCs w:val="24"/>
         </w:rPr>
-        <w:t>. If the black dot is one of out test instances that needs to predict its label, from 1-NN, it seems to be low quality since its distance to its neighbor blue dot is shorter. However, from the overall distribution, there are more orange dots nearby,</w:t>
+        <w:t xml:space="preserve">. If the black dot is one of </w:t>
+      </w:r>
+      <w:r>
+        <w:rPr>
+          <w:rFonts w:ascii="Times New Roman" w:hAnsi="Times New Roman" w:cs="Times New Roman"/>
+          <w:sz w:val="24"/>
+          <w:szCs w:val="24"/>
+        </w:rPr>
+        <w:t>our</w:t>
+      </w:r>
+      <w:r>
+        <w:rPr>
+          <w:rFonts w:ascii="Times New Roman" w:hAnsi="Times New Roman" w:cs="Times New Roman" w:hint="eastAsia"/>
+          <w:sz w:val="24"/>
+          <w:szCs w:val="24"/>
+        </w:rPr>
+        <w:t xml:space="preserve"> test instances that needs to predict its label, from 1-NN, it seems to be low quality since its distance to its neighbor blue dot is shorter. However, from the overall distribution, there are more orange dots nearby,</w:t>
       </w:r>
       <w:r>
         <w:rPr>
@@ -632,6 +648,7 @@
       <w:r>
         <w:rPr>
           <w:rFonts w:ascii="Times New Roman" w:hAnsi="Times New Roman" w:cs="Times New Roman"/>
+          <w:noProof/>
           <w:sz w:val="24"/>
           <w:szCs w:val="24"/>
         </w:rPr>
@@ -675,36 +692,50 @@
     <w:p>
       <w:pPr>
         <w:pStyle w:val="a4"/>
-      </w:pPr>
-      <w:r>
+        <w:jc w:val="center"/>
+        <w:rPr>
+          <w:rFonts w:ascii="Times New Roman" w:hAnsi="Times New Roman" w:cs="Times New Roman"/>
+        </w:rPr>
+      </w:pPr>
+      <w:r>
+        <w:rPr>
+          <w:rFonts w:ascii="Times New Roman" w:hAnsi="Times New Roman" w:cs="Times New Roman"/>
+        </w:rPr>
         <w:t xml:space="preserve">Figure </w:t>
       </w:r>
       <w:r>
+        <w:rPr>
+          <w:rFonts w:ascii="Times New Roman" w:hAnsi="Times New Roman" w:cs="Times New Roman"/>
+        </w:rPr>
         <w:fldChar w:fldCharType="begin"/>
       </w:r>
       <w:r>
+        <w:rPr>
+          <w:rFonts w:ascii="Times New Roman" w:hAnsi="Times New Roman" w:cs="Times New Roman"/>
+        </w:rPr>
         <w:instrText xml:space="preserve"> SEQ Figure \* ARABIC </w:instrText>
       </w:r>
       <w:r>
+        <w:rPr>
+          <w:rFonts w:ascii="Times New Roman" w:hAnsi="Times New Roman" w:cs="Times New Roman"/>
+        </w:rPr>
         <w:fldChar w:fldCharType="separate"/>
       </w:r>
       <w:r>
         <w:rPr>
+          <w:rFonts w:ascii="Times New Roman" w:hAnsi="Times New Roman" w:cs="Times New Roman"/>
           <w:noProof/>
         </w:rPr>
         <w:t>1</w:t>
       </w:r>
       <w:r>
+        <w:rPr>
+          <w:rFonts w:ascii="Times New Roman" w:hAnsi="Times New Roman" w:cs="Times New Roman"/>
+        </w:rPr>
         <w:fldChar w:fldCharType="end"/>
       </w:r>
     </w:p>
-    <w:p>
-      <w:pPr>
-        <w:rPr>
-          <w:rFonts w:hint="eastAsia"/>
-        </w:rPr>
-      </w:pPr>
-    </w:p>
+    <w:p/>
     <w:p>
       <w:pPr>
         <w:rPr>
@@ -773,29 +804,13 @@
           <w:sz w:val="24"/>
           <w:szCs w:val="24"/>
         </w:rPr>
-        <w:t xml:space="preserve"> (86.7%). Both of them are much higher than the 1-NN prediction accuracy of </w:t>
-      </w:r>
-      <w:r>
-        <w:rPr>
-          <w:rFonts w:ascii="Times New Roman" w:hAnsi="Times New Roman" w:cs="Times New Roman" w:hint="eastAsia"/>
-          <w:sz w:val="24"/>
-          <w:szCs w:val="24"/>
-        </w:rPr>
-        <w:t>0.764 (76.4%)</w:t>
-      </w:r>
-      <w:r>
-        <w:rPr>
-          <w:rFonts w:ascii="Times New Roman" w:hAnsi="Times New Roman" w:cs="Times New Roman" w:hint="eastAsia"/>
-          <w:sz w:val="24"/>
-          <w:szCs w:val="24"/>
-        </w:rPr>
-        <w:t xml:space="preserve"> before normalization. </w:t>
+        <w:t xml:space="preserve"> (86.7%). Both of them are much higher than the 1-NN prediction accuracy of 0.764 (76.4%) before normalization. </w:t>
       </w:r>
     </w:p>
     <w:p>
       <w:pPr>
         <w:rPr>
-          <w:rFonts w:ascii="Times New Roman" w:hAnsi="Times New Roman" w:cs="Times New Roman" w:hint="eastAsia"/>
+          <w:rFonts w:ascii="Times New Roman" w:hAnsi="Times New Roman" w:cs="Times New Roman"/>
           <w:sz w:val="24"/>
           <w:szCs w:val="24"/>
         </w:rPr>
@@ -804,7 +819,7 @@
     <w:p>
       <w:pPr>
         <w:rPr>
-          <w:rFonts w:ascii="Times New Roman" w:hAnsi="Times New Roman" w:cs="Times New Roman" w:hint="eastAsia"/>
+          <w:rFonts w:ascii="Times New Roman" w:hAnsi="Times New Roman" w:cs="Times New Roman"/>
           <w:sz w:val="24"/>
           <w:szCs w:val="24"/>
         </w:rPr>
@@ -1041,6 +1056,7 @@
       <w:r>
         <w:rPr>
           <w:rFonts w:ascii="Times New Roman" w:hAnsi="Times New Roman" w:cs="Times New Roman"/>
+          <w:noProof/>
           <w:sz w:val="24"/>
           <w:szCs w:val="24"/>
         </w:rPr>
@@ -1084,38 +1100,73 @@
     <w:p>
       <w:pPr>
         <w:pStyle w:val="a4"/>
-        <w:rPr>
-          <w:rFonts w:ascii="Times New Roman" w:hAnsi="Times New Roman" w:cs="Times New Roman"/>
-          <w:sz w:val="24"/>
-          <w:szCs w:val="24"/>
-        </w:rPr>
-      </w:pPr>
-      <w:r>
+        <w:jc w:val="center"/>
+        <w:rPr>
+          <w:rFonts w:ascii="Times New Roman" w:hAnsi="Times New Roman" w:cs="Times New Roman"/>
+          <w:sz w:val="24"/>
+          <w:szCs w:val="24"/>
+        </w:rPr>
+      </w:pPr>
+      <w:r>
+        <w:rPr>
+          <w:rFonts w:ascii="Times New Roman" w:hAnsi="Times New Roman" w:cs="Times New Roman"/>
+        </w:rPr>
         <w:t xml:space="preserve">Figure </w:t>
       </w:r>
       <w:r>
+        <w:rPr>
+          <w:rFonts w:ascii="Times New Roman" w:hAnsi="Times New Roman" w:cs="Times New Roman"/>
+        </w:rPr>
         <w:fldChar w:fldCharType="begin"/>
       </w:r>
       <w:r>
+        <w:rPr>
+          <w:rFonts w:ascii="Times New Roman" w:hAnsi="Times New Roman" w:cs="Times New Roman"/>
+        </w:rPr>
         <w:instrText xml:space="preserve"> SEQ Figure \* ARABIC </w:instrText>
       </w:r>
       <w:r>
+        <w:rPr>
+          <w:rFonts w:ascii="Times New Roman" w:hAnsi="Times New Roman" w:cs="Times New Roman"/>
+        </w:rPr>
         <w:fldChar w:fldCharType="separate"/>
       </w:r>
       <w:r>
         <w:rPr>
+          <w:rFonts w:ascii="Times New Roman" w:hAnsi="Times New Roman" w:cs="Times New Roman"/>
           <w:noProof/>
         </w:rPr>
         <w:t>2</w:t>
       </w:r>
       <w:r>
+        <w:rPr>
+          <w:rFonts w:ascii="Times New Roman" w:hAnsi="Times New Roman" w:cs="Times New Roman"/>
+        </w:rPr>
         <w:fldChar w:fldCharType="end"/>
       </w:r>
       <w:r>
         <w:rPr>
-          <w:rFonts w:hint="eastAsia"/>
-        </w:rPr>
-        <w:t xml:space="preserve"> - Unnormalized</w:t>
+          <w:rFonts w:ascii="Times New Roman" w:hAnsi="Times New Roman" w:cs="Times New Roman"/>
+        </w:rPr>
+        <w:t xml:space="preserve"> </w:t>
+      </w:r>
+      <w:r>
+        <w:rPr>
+          <w:rFonts w:ascii="Times New Roman" w:hAnsi="Times New Roman" w:cs="Times New Roman"/>
+        </w:rPr>
+        <w:t>–</w:t>
+      </w:r>
+      <w:r>
+        <w:rPr>
+          <w:rFonts w:ascii="Times New Roman" w:hAnsi="Times New Roman" w:cs="Times New Roman"/>
+        </w:rPr>
+        <w:t xml:space="preserve"> Unnormalized</w:t>
+      </w:r>
+      <w:r>
+        <w:rPr>
+          <w:rFonts w:ascii="Times New Roman" w:hAnsi="Times New Roman" w:cs="Times New Roman"/>
+        </w:rPr>
+        <w:t xml:space="preserve"> with equal axis</w:t>
       </w:r>
     </w:p>
     <w:p>
@@ -1171,59 +1222,89 @@
     <w:p>
       <w:pPr>
         <w:pStyle w:val="a4"/>
-      </w:pPr>
-      <w:r>
+        <w:ind w:firstLineChars="600" w:firstLine="1200"/>
+        <w:rPr>
+          <w:rFonts w:ascii="Times New Roman" w:hAnsi="Times New Roman" w:cs="Times New Roman"/>
+        </w:rPr>
+      </w:pPr>
+      <w:r>
+        <w:rPr>
+          <w:rFonts w:ascii="Times New Roman" w:hAnsi="Times New Roman" w:cs="Times New Roman"/>
+        </w:rPr>
         <w:lastRenderedPageBreak/>
         <w:t xml:space="preserve">Figure </w:t>
       </w:r>
       <w:r>
+        <w:rPr>
+          <w:rFonts w:ascii="Times New Roman" w:hAnsi="Times New Roman" w:cs="Times New Roman"/>
+        </w:rPr>
         <w:fldChar w:fldCharType="begin"/>
       </w:r>
       <w:r>
+        <w:rPr>
+          <w:rFonts w:ascii="Times New Roman" w:hAnsi="Times New Roman" w:cs="Times New Roman"/>
+        </w:rPr>
         <w:instrText xml:space="preserve"> SEQ Figure \* ARABIC </w:instrText>
       </w:r>
       <w:r>
+        <w:rPr>
+          <w:rFonts w:ascii="Times New Roman" w:hAnsi="Times New Roman" w:cs="Times New Roman"/>
+        </w:rPr>
         <w:fldChar w:fldCharType="separate"/>
       </w:r>
       <w:r>
         <w:rPr>
+          <w:rFonts w:ascii="Times New Roman" w:hAnsi="Times New Roman" w:cs="Times New Roman"/>
           <w:noProof/>
         </w:rPr>
         <w:t>3</w:t>
       </w:r>
       <w:r>
+        <w:rPr>
+          <w:rFonts w:ascii="Times New Roman" w:hAnsi="Times New Roman" w:cs="Times New Roman"/>
+        </w:rPr>
         <w:fldChar w:fldCharType="end"/>
       </w:r>
       <w:r>
         <w:rPr>
-          <w:rFonts w:hint="eastAsia"/>
-        </w:rPr>
-        <w:t xml:space="preserve"> Min-max                          </w:t>
-      </w:r>
-      <w:r>
-        <w:t xml:space="preserve">Figure </w:t>
-      </w:r>
-      <w:r>
+          <w:rFonts w:ascii="Times New Roman" w:hAnsi="Times New Roman" w:cs="Times New Roman"/>
+        </w:rPr>
+        <w:t xml:space="preserve"> Min-max                          Figure </w:t>
+      </w:r>
+      <w:r>
+        <w:rPr>
+          <w:rFonts w:ascii="Times New Roman" w:hAnsi="Times New Roman" w:cs="Times New Roman"/>
+        </w:rPr>
         <w:fldChar w:fldCharType="begin"/>
       </w:r>
       <w:r>
+        <w:rPr>
+          <w:rFonts w:ascii="Times New Roman" w:hAnsi="Times New Roman" w:cs="Times New Roman"/>
+        </w:rPr>
         <w:instrText xml:space="preserve"> SEQ Figure \* ARABIC </w:instrText>
       </w:r>
       <w:r>
+        <w:rPr>
+          <w:rFonts w:ascii="Times New Roman" w:hAnsi="Times New Roman" w:cs="Times New Roman"/>
+        </w:rPr>
         <w:fldChar w:fldCharType="separate"/>
       </w:r>
       <w:r>
         <w:rPr>
+          <w:rFonts w:ascii="Times New Roman" w:hAnsi="Times New Roman" w:cs="Times New Roman"/>
           <w:noProof/>
         </w:rPr>
         <w:t>4</w:t>
       </w:r>
       <w:r>
+        <w:rPr>
+          <w:rFonts w:ascii="Times New Roman" w:hAnsi="Times New Roman" w:cs="Times New Roman"/>
+        </w:rPr>
         <w:fldChar w:fldCharType="end"/>
       </w:r>
       <w:r>
         <w:rPr>
-          <w:rFonts w:hint="eastAsia"/>
+          <w:rFonts w:ascii="Times New Roman" w:hAnsi="Times New Roman" w:cs="Times New Roman"/>
         </w:rPr>
         <w:t xml:space="preserve"> Standardization</w:t>
       </w:r>
@@ -1232,6 +1313,7 @@
       <w:r>
         <w:rPr>
           <w:rFonts w:ascii="Times New Roman" w:hAnsi="Times New Roman" w:cs="Times New Roman"/>
+          <w:noProof/>
           <w:sz w:val="24"/>
           <w:szCs w:val="24"/>
         </w:rPr>
@@ -1292,6 +1374,9 @@
         </w:drawing>
       </w:r>
       <w:r>
+        <w:rPr>
+          <w:noProof/>
+        </w:rPr>
         <w:drawing>
           <wp:anchor distT="0" distB="0" distL="114300" distR="114300" simplePos="0" relativeHeight="251662336" behindDoc="1" locked="0" layoutInCell="1" allowOverlap="1" wp14:anchorId="48957F26" wp14:editId="169D9139">
             <wp:simplePos x="0" y="0"/>
@@ -1362,7 +1447,7 @@
     <w:p>
       <w:pPr>
         <w:rPr>
-          <w:rFonts w:ascii="Times New Roman" w:hAnsi="Times New Roman" w:cs="Times New Roman" w:hint="eastAsia"/>
+          <w:rFonts w:ascii="Times New Roman" w:hAnsi="Times New Roman" w:cs="Times New Roman"/>
           <w:b/>
           <w:bCs/>
           <w:sz w:val="28"/>
@@ -1533,15 +1618,7 @@
           <w:sz w:val="24"/>
           <w:szCs w:val="24"/>
         </w:rPr>
-        <w:t xml:space="preserve"> (86.7%)</w:t>
-      </w:r>
-      <w:r>
-        <w:rPr>
-          <w:rFonts w:ascii="Times New Roman" w:hAnsi="Times New Roman" w:cs="Times New Roman" w:hint="eastAsia"/>
-          <w:sz w:val="24"/>
-          <w:szCs w:val="24"/>
-        </w:rPr>
-        <w:t xml:space="preserve">. However, the Gaussian </w:t>
+        <w:t xml:space="preserve"> (86.7%). However, the Gaussian </w:t>
       </w:r>
       <w:r>
         <w:rPr>
@@ -1653,6 +1730,7 @@
                           <w:p>
                             <w:pPr>
                               <w:pStyle w:val="a4"/>
+                              <w:jc w:val="center"/>
                               <w:rPr>
                                 <w:rFonts w:ascii="Times New Roman" w:hAnsi="Times New Roman" w:cs="Times New Roman"/>
                                 <w:sz w:val="24"/>
@@ -1660,24 +1738,40 @@
                               </w:rPr>
                             </w:pPr>
                             <w:r>
+                              <w:rPr>
+                                <w:rFonts w:ascii="Times New Roman" w:hAnsi="Times New Roman" w:cs="Times New Roman"/>
+                              </w:rPr>
                               <w:t xml:space="preserve">Figure </w:t>
                             </w:r>
                             <w:r>
+                              <w:rPr>
+                                <w:rFonts w:ascii="Times New Roman" w:hAnsi="Times New Roman" w:cs="Times New Roman"/>
+                              </w:rPr>
                               <w:fldChar w:fldCharType="begin"/>
                             </w:r>
                             <w:r>
+                              <w:rPr>
+                                <w:rFonts w:ascii="Times New Roman" w:hAnsi="Times New Roman" w:cs="Times New Roman"/>
+                              </w:rPr>
                               <w:instrText xml:space="preserve"> SEQ Figure \* ARABIC </w:instrText>
                             </w:r>
                             <w:r>
+                              <w:rPr>
+                                <w:rFonts w:ascii="Times New Roman" w:hAnsi="Times New Roman" w:cs="Times New Roman"/>
+                              </w:rPr>
                               <w:fldChar w:fldCharType="separate"/>
                             </w:r>
                             <w:r>
                               <w:rPr>
+                                <w:rFonts w:ascii="Times New Roman" w:hAnsi="Times New Roman" w:cs="Times New Roman"/>
                                 <w:noProof/>
                               </w:rPr>
                               <w:t>5</w:t>
                             </w:r>
                             <w:r>
+                              <w:rPr>
+                                <w:rFonts w:ascii="Times New Roman" w:hAnsi="Times New Roman" w:cs="Times New Roman"/>
+                              </w:rPr>
                               <w:fldChar w:fldCharType="end"/>
                             </w:r>
                           </w:p>
@@ -1710,6 +1804,7 @@
                     <w:p>
                       <w:pPr>
                         <w:pStyle w:val="a4"/>
+                        <w:jc w:val="center"/>
                         <w:rPr>
                           <w:rFonts w:ascii="Times New Roman" w:hAnsi="Times New Roman" w:cs="Times New Roman"/>
                           <w:sz w:val="24"/>
@@ -1717,24 +1812,40 @@
                         </w:rPr>
                       </w:pPr>
                       <w:r>
+                        <w:rPr>
+                          <w:rFonts w:ascii="Times New Roman" w:hAnsi="Times New Roman" w:cs="Times New Roman"/>
+                        </w:rPr>
                         <w:t xml:space="preserve">Figure </w:t>
                       </w:r>
                       <w:r>
+                        <w:rPr>
+                          <w:rFonts w:ascii="Times New Roman" w:hAnsi="Times New Roman" w:cs="Times New Roman"/>
+                        </w:rPr>
                         <w:fldChar w:fldCharType="begin"/>
                       </w:r>
                       <w:r>
+                        <w:rPr>
+                          <w:rFonts w:ascii="Times New Roman" w:hAnsi="Times New Roman" w:cs="Times New Roman"/>
+                        </w:rPr>
                         <w:instrText xml:space="preserve"> SEQ Figure \* ARABIC </w:instrText>
                       </w:r>
                       <w:r>
+                        <w:rPr>
+                          <w:rFonts w:ascii="Times New Roman" w:hAnsi="Times New Roman" w:cs="Times New Roman"/>
+                        </w:rPr>
                         <w:fldChar w:fldCharType="separate"/>
                       </w:r>
                       <w:r>
                         <w:rPr>
+                          <w:rFonts w:ascii="Times New Roman" w:hAnsi="Times New Roman" w:cs="Times New Roman"/>
                           <w:noProof/>
                         </w:rPr>
                         <w:t>5</w:t>
                       </w:r>
                       <w:r>
+                        <w:rPr>
+                          <w:rFonts w:ascii="Times New Roman" w:hAnsi="Times New Roman" w:cs="Times New Roman"/>
+                        </w:rPr>
                         <w:fldChar w:fldCharType="end"/>
                       </w:r>
                     </w:p>
@@ -1749,6 +1860,7 @@
       <w:r>
         <w:rPr>
           <w:rFonts w:ascii="Times New Roman" w:hAnsi="Times New Roman" w:cs="Times New Roman"/>
+          <w:noProof/>
           <w:sz w:val="24"/>
           <w:szCs w:val="24"/>
         </w:rPr>
@@ -1983,7 +2095,7 @@
     <w:p>
       <w:pPr>
         <w:rPr>
-          <w:rFonts w:ascii="Times New Roman" w:hAnsi="Times New Roman" w:cs="Times New Roman" w:hint="eastAsia"/>
+          <w:rFonts w:ascii="Times New Roman" w:hAnsi="Times New Roman" w:cs="Times New Roman"/>
           <w:sz w:val="24"/>
           <w:szCs w:val="24"/>
         </w:rPr>
@@ -2032,6 +2144,7 @@
                           <w:p>
                             <w:pPr>
                               <w:pStyle w:val="a4"/>
+                              <w:jc w:val="center"/>
                               <w:rPr>
                                 <w:rFonts w:ascii="Times New Roman" w:hAnsi="Times New Roman" w:cs="Times New Roman"/>
                                 <w:sz w:val="24"/>
@@ -2039,24 +2152,40 @@
                               </w:rPr>
                             </w:pPr>
                             <w:r>
+                              <w:rPr>
+                                <w:rFonts w:ascii="Times New Roman" w:hAnsi="Times New Roman" w:cs="Times New Roman"/>
+                              </w:rPr>
                               <w:t xml:space="preserve">Figure </w:t>
                             </w:r>
                             <w:r>
+                              <w:rPr>
+                                <w:rFonts w:ascii="Times New Roman" w:hAnsi="Times New Roman" w:cs="Times New Roman"/>
+                              </w:rPr>
                               <w:fldChar w:fldCharType="begin"/>
                             </w:r>
                             <w:r>
+                              <w:rPr>
+                                <w:rFonts w:ascii="Times New Roman" w:hAnsi="Times New Roman" w:cs="Times New Roman"/>
+                              </w:rPr>
                               <w:instrText xml:space="preserve"> SEQ Figure \* ARABIC </w:instrText>
                             </w:r>
                             <w:r>
+                              <w:rPr>
+                                <w:rFonts w:ascii="Times New Roman" w:hAnsi="Times New Roman" w:cs="Times New Roman"/>
+                              </w:rPr>
                               <w:fldChar w:fldCharType="separate"/>
                             </w:r>
                             <w:r>
                               <w:rPr>
+                                <w:rFonts w:ascii="Times New Roman" w:hAnsi="Times New Roman" w:cs="Times New Roman"/>
                                 <w:noProof/>
                               </w:rPr>
                               <w:t>6</w:t>
                             </w:r>
                             <w:r>
+                              <w:rPr>
+                                <w:rFonts w:ascii="Times New Roman" w:hAnsi="Times New Roman" w:cs="Times New Roman"/>
+                              </w:rPr>
                               <w:fldChar w:fldCharType="end"/>
                             </w:r>
                           </w:p>
@@ -2082,6 +2211,7 @@
                     <w:p>
                       <w:pPr>
                         <w:pStyle w:val="a4"/>
+                        <w:jc w:val="center"/>
                         <w:rPr>
                           <w:rFonts w:ascii="Times New Roman" w:hAnsi="Times New Roman" w:cs="Times New Roman"/>
                           <w:sz w:val="24"/>
@@ -2089,24 +2219,40 @@
                         </w:rPr>
                       </w:pPr>
                       <w:r>
+                        <w:rPr>
+                          <w:rFonts w:ascii="Times New Roman" w:hAnsi="Times New Roman" w:cs="Times New Roman"/>
+                        </w:rPr>
                         <w:t xml:space="preserve">Figure </w:t>
                       </w:r>
                       <w:r>
+                        <w:rPr>
+                          <w:rFonts w:ascii="Times New Roman" w:hAnsi="Times New Roman" w:cs="Times New Roman"/>
+                        </w:rPr>
                         <w:fldChar w:fldCharType="begin"/>
                       </w:r>
                       <w:r>
+                        <w:rPr>
+                          <w:rFonts w:ascii="Times New Roman" w:hAnsi="Times New Roman" w:cs="Times New Roman"/>
+                        </w:rPr>
                         <w:instrText xml:space="preserve"> SEQ Figure \* ARABIC </w:instrText>
                       </w:r>
                       <w:r>
+                        <w:rPr>
+                          <w:rFonts w:ascii="Times New Roman" w:hAnsi="Times New Roman" w:cs="Times New Roman"/>
+                        </w:rPr>
                         <w:fldChar w:fldCharType="separate"/>
                       </w:r>
                       <w:r>
                         <w:rPr>
+                          <w:rFonts w:ascii="Times New Roman" w:hAnsi="Times New Roman" w:cs="Times New Roman"/>
                           <w:noProof/>
                         </w:rPr>
                         <w:t>6</w:t>
                       </w:r>
                       <w:r>
+                        <w:rPr>
+                          <w:rFonts w:ascii="Times New Roman" w:hAnsi="Times New Roman" w:cs="Times New Roman"/>
+                        </w:rPr>
                         <w:fldChar w:fldCharType="end"/>
                       </w:r>
                     </w:p>
@@ -2121,6 +2267,7 @@
       <w:r>
         <w:rPr>
           <w:rFonts w:ascii="Times New Roman" w:hAnsi="Times New Roman" w:cs="Times New Roman"/>
+          <w:noProof/>
           <w:sz w:val="24"/>
           <w:szCs w:val="24"/>
         </w:rPr>
@@ -2186,7 +2333,23 @@
           <w:sz w:val="24"/>
           <w:szCs w:val="24"/>
         </w:rPr>
-        <w:t xml:space="preserve">Also, using some pandas tools, we can specifically see the difference between two models in </w:t>
+        <w:t xml:space="preserve">Also, using some </w:t>
+      </w:r>
+      <w:r>
+        <w:rPr>
+          <w:rFonts w:ascii="Times New Roman" w:hAnsi="Times New Roman" w:cs="Times New Roman"/>
+          <w:sz w:val="24"/>
+          <w:szCs w:val="24"/>
+        </w:rPr>
+        <w:t>pandas’</w:t>
+      </w:r>
+      <w:r>
+        <w:rPr>
+          <w:rFonts w:ascii="Times New Roman" w:hAnsi="Times New Roman" w:cs="Times New Roman" w:hint="eastAsia"/>
+          <w:sz w:val="24"/>
+          <w:szCs w:val="24"/>
+        </w:rPr>
+        <w:t xml:space="preserve"> tools, we can specifically see the difference between two models in </w:t>
       </w:r>
       <w:r>
         <w:rPr>

</xml_diff>